<commit_message>
Cap nhat file documents
</commit_message>
<xml_diff>
--- a/documents/Đồ án 2.docx
+++ b/documents/Đồ án 2.docx
@@ -701,13 +701,13 @@
       <w:pPr>
         <w:pStyle w:val="CHUONG"/>
       </w:pPr>
-      <w:bookmarkStart w:id="0" w:name="_Toc388692051"/>
-      <w:bookmarkStart w:id="1" w:name="_Toc216733880"/>
+      <w:bookmarkStart w:id="0" w:name="_Toc216733880"/>
+      <w:bookmarkStart w:id="1" w:name="_Toc388692051"/>
       <w:r>
         <w:lastRenderedPageBreak/>
         <w:t>NHẬN XÉT</w:t>
       </w:r>
-      <w:bookmarkEnd w:id="1"/>
+      <w:bookmarkEnd w:id="0"/>
     </w:p>
     <w:p>
       <w:pPr>
@@ -1519,7 +1519,7 @@
         <w:br w:type="page"/>
       </w:r>
       <w:bookmarkStart w:id="4" w:name="_Toc388692052"/>
-      <w:bookmarkEnd w:id="0"/>
+      <w:bookmarkEnd w:id="1"/>
     </w:p>
     <w:p>
       <w:pPr>
@@ -11422,7 +11422,19 @@
         <w:rPr>
           <w:lang w:eastAsia="x-none"/>
         </w:rPr>
-        <w:t xml:space="preserve">Do đó, nhóm (hoặc em) chọn đề tài </w:t>
+        <w:t>Do đó, nhóm em</w:t>
+      </w:r>
+      <w:r>
+        <w:rPr>
+          <w:lang w:eastAsia="x-none"/>
+        </w:rPr>
+        <w:t xml:space="preserve"> </w:t>
+      </w:r>
+      <w:r>
+        <w:rPr>
+          <w:lang w:eastAsia="x-none"/>
+        </w:rPr>
+        <w:t xml:space="preserve">chọn đề tài </w:t>
       </w:r>
       <w:r>
         <w:rPr>
@@ -13494,15 +13506,15 @@
           <w:lang w:val="en-US"/>
         </w:rPr>
       </w:pPr>
-      <w:bookmarkStart w:id="32" w:name="_Toc34144081"/>
-      <w:bookmarkStart w:id="33" w:name="_Toc216733898"/>
+      <w:bookmarkStart w:id="32" w:name="_Toc216733898"/>
+      <w:bookmarkStart w:id="33" w:name="_Toc34144081"/>
       <w:r>
         <w:rPr>
           <w:lang w:val="en-US"/>
         </w:rPr>
         <w:t>Quy trình phát triển phần mềm</w:t>
       </w:r>
-      <w:bookmarkEnd w:id="33"/>
+      <w:bookmarkEnd w:id="32"/>
     </w:p>
     <w:p>
       <w:pPr>
@@ -13867,14 +13879,27 @@
       <w:r>
         <w:t xml:space="preserve">Hình 2. </w:t>
       </w:r>
-      <w:fldSimple w:instr=" SEQ Hình_2. \* ARABIC ">
-        <w:r>
-          <w:rPr>
-            <w:noProof/>
-          </w:rPr>
-          <w:t>1</w:t>
-        </w:r>
-      </w:fldSimple>
+      <w:r>
+        <w:fldChar w:fldCharType="begin"/>
+      </w:r>
+      <w:r>
+        <w:instrText xml:space="preserve"> SEQ Hình_2. \* ARABIC </w:instrText>
+      </w:r>
+      <w:r>
+        <w:fldChar w:fldCharType="separate"/>
+      </w:r>
+      <w:r>
+        <w:rPr>
+          <w:noProof/>
+        </w:rPr>
+        <w:t>1</w:t>
+      </w:r>
+      <w:r>
+        <w:rPr>
+          <w:noProof/>
+        </w:rPr>
+        <w:fldChar w:fldCharType="end"/>
+      </w:r>
       <w:r>
         <w:t>: Mô hình thác nước</w:t>
       </w:r>
@@ -14274,14 +14299,27 @@
       <w:r>
         <w:t xml:space="preserve">Hình 2. </w:t>
       </w:r>
-      <w:fldSimple w:instr=" SEQ Hình_2. \* ARABIC ">
-        <w:r>
-          <w:rPr>
-            <w:noProof/>
-          </w:rPr>
-          <w:t>2</w:t>
-        </w:r>
-      </w:fldSimple>
+      <w:r>
+        <w:fldChar w:fldCharType="begin"/>
+      </w:r>
+      <w:r>
+        <w:instrText xml:space="preserve"> SEQ Hình_2. \* ARABIC </w:instrText>
+      </w:r>
+      <w:r>
+        <w:fldChar w:fldCharType="separate"/>
+      </w:r>
+      <w:r>
+        <w:rPr>
+          <w:noProof/>
+        </w:rPr>
+        <w:t>2</w:t>
+      </w:r>
+      <w:r>
+        <w:rPr>
+          <w:noProof/>
+        </w:rPr>
+        <w:fldChar w:fldCharType="end"/>
+      </w:r>
       <w:r>
         <w:t>: Mô hình chữ V</w:t>
       </w:r>
@@ -14617,14 +14655,27 @@
       <w:r>
         <w:t xml:space="preserve">Hình 2. </w:t>
       </w:r>
-      <w:fldSimple w:instr=" SEQ Hình_2. \* ARABIC ">
-        <w:r>
-          <w:rPr>
-            <w:noProof/>
-          </w:rPr>
-          <w:t>3</w:t>
-        </w:r>
-      </w:fldSimple>
+      <w:r>
+        <w:fldChar w:fldCharType="begin"/>
+      </w:r>
+      <w:r>
+        <w:instrText xml:space="preserve"> SEQ Hình_2. \* ARABIC </w:instrText>
+      </w:r>
+      <w:r>
+        <w:fldChar w:fldCharType="separate"/>
+      </w:r>
+      <w:r>
+        <w:rPr>
+          <w:noProof/>
+        </w:rPr>
+        <w:t>3</w:t>
+      </w:r>
+      <w:r>
+        <w:rPr>
+          <w:noProof/>
+        </w:rPr>
+        <w:fldChar w:fldCharType="end"/>
+      </w:r>
       <w:r>
         <w:t>: Mô hình xoắn ốc</w:t>
       </w:r>
@@ -15134,21 +15185,7 @@
         <w:rPr>
           <w:lang w:eastAsia="x-none"/>
         </w:rPr>
-        <w:t>Đến năm 2014, HTML được nâng cấp lên chuẩn HTML5 với nhiều tag được thêm vào markup, mục đích là để xác định rõ nội dung thuộc loại là gì (ví dụ như: &lt;article&gt;, &lt;header&gt;, &lt;footer</w:t>
-      </w:r>
-      <w:proofErr w:type="gramStart"/>
-      <w:r>
-        <w:rPr>
-          <w:lang w:eastAsia="x-none"/>
-        </w:rPr>
-        <w:t>&gt;,…</w:t>
-      </w:r>
-      <w:proofErr w:type="gramEnd"/>
-      <w:r>
-        <w:rPr>
-          <w:lang w:eastAsia="x-none"/>
-        </w:rPr>
-        <w:t>). </w:t>
+        <w:t>Đến năm 2014, HTML được nâng cấp lên chuẩn HTML5 với nhiều tag được thêm vào markup, mục đích là để xác định rõ nội dung thuộc loại là gì (ví dụ như: &lt;article&gt;, &lt;header&gt;, &lt;footer&gt;,…). </w:t>
       </w:r>
     </w:p>
     <w:p>
@@ -15387,14 +15424,27 @@
       <w:r>
         <w:t xml:space="preserve">Hình 2. </w:t>
       </w:r>
-      <w:fldSimple w:instr=" SEQ Hình_2. \* ARABIC ">
-        <w:r>
-          <w:rPr>
-            <w:noProof/>
-          </w:rPr>
-          <w:t>4</w:t>
-        </w:r>
-      </w:fldSimple>
+      <w:r>
+        <w:fldChar w:fldCharType="begin"/>
+      </w:r>
+      <w:r>
+        <w:instrText xml:space="preserve"> SEQ Hình_2. \* ARABIC </w:instrText>
+      </w:r>
+      <w:r>
+        <w:fldChar w:fldCharType="separate"/>
+      </w:r>
+      <w:r>
+        <w:rPr>
+          <w:noProof/>
+        </w:rPr>
+        <w:t>4</w:t>
+      </w:r>
+      <w:r>
+        <w:rPr>
+          <w:noProof/>
+        </w:rPr>
+        <w:fldChar w:fldCharType="end"/>
+      </w:r>
       <w:r>
         <w:t>: Cấu trúc của html</w:t>
       </w:r>
@@ -15428,14 +15478,27 @@
       <w:r>
         <w:t xml:space="preserve">Bảng 2. </w:t>
       </w:r>
-      <w:fldSimple w:instr=" SEQ Bảng_2. \* ARABIC ">
-        <w:r>
-          <w:rPr>
-            <w:noProof/>
-          </w:rPr>
-          <w:t>1</w:t>
-        </w:r>
-      </w:fldSimple>
+      <w:r>
+        <w:fldChar w:fldCharType="begin"/>
+      </w:r>
+      <w:r>
+        <w:instrText xml:space="preserve"> SEQ Bảng_2. \* ARABIC </w:instrText>
+      </w:r>
+      <w:r>
+        <w:fldChar w:fldCharType="separate"/>
+      </w:r>
+      <w:r>
+        <w:rPr>
+          <w:noProof/>
+        </w:rPr>
+        <w:t>1</w:t>
+      </w:r>
+      <w:r>
+        <w:rPr>
+          <w:noProof/>
+        </w:rPr>
+        <w:fldChar w:fldCharType="end"/>
+      </w:r>
       <w:r>
         <w:t>: Các thẻ cơ bản trong html</w:t>
       </w:r>
@@ -16544,21 +16607,7 @@
         <w:rPr>
           <w:lang w:eastAsia="x-none"/>
         </w:rPr>
-        <w:t xml:space="preserve">CSS – Định dạng các siêu văn bản dạng thô tạo ra từ HTML thành một bố cục website, có màu sắc, ảnh </w:t>
-      </w:r>
-      <w:proofErr w:type="gramStart"/>
-      <w:r>
-        <w:rPr>
-          <w:lang w:eastAsia="x-none"/>
-        </w:rPr>
-        <w:t>nền,…</w:t>
-      </w:r>
-      <w:proofErr w:type="gramEnd"/>
-      <w:r>
-        <w:rPr>
-          <w:lang w:eastAsia="x-none"/>
-        </w:rPr>
-        <w:t>.</w:t>
+        <w:t>CSS – Định dạng các siêu văn bản dạng thô tạo ra từ HTML thành một bố cục website, có màu sắc, ảnh nền,….</w:t>
       </w:r>
     </w:p>
     <w:p>
@@ -16697,21 +16746,7 @@
         <w:rPr>
           <w:lang w:eastAsia="x-none"/>
         </w:rPr>
-        <w:t>CSS (Cascading Style Sheets) là một ngôn ngữ biểu diễn (style language) giúp định dạng và làm đẹp cho các trang web được viết bằng </w:t>
-      </w:r>
-      <w:proofErr w:type="gramStart"/>
-      <w:r>
-        <w:rPr>
-          <w:lang w:eastAsia="x-none"/>
-        </w:rPr>
-        <w:t>HTML  hoặc</w:t>
-      </w:r>
-      <w:proofErr w:type="gramEnd"/>
-      <w:r>
-        <w:rPr>
-          <w:lang w:eastAsia="x-none"/>
-        </w:rPr>
-        <w:t xml:space="preserve"> XML. Trong khi HTML tạo ra các thành phần chính của trang web như tiêu đề, đoạn văn, hình ảnh, thì CSS quyết định cách những thành phần này sẽ xuất hiện: từ màu sắc, phông chữ, đến bố cục và cách sắp xếp trên trang.</w:t>
+        <w:t>CSS (Cascading Style Sheets) là một ngôn ngữ biểu diễn (style language) giúp định dạng và làm đẹp cho các trang web được viết bằng HTML  hoặc XML. Trong khi HTML tạo ra các thành phần chính của trang web như tiêu đề, đoạn văn, hình ảnh, thì CSS quyết định cách những thành phần này sẽ xuất hiện: từ màu sắc, phông chữ, đến bố cục và cách sắp xếp trên trang.</w:t>
       </w:r>
     </w:p>
     <w:p>
@@ -16785,14 +16820,27 @@
       <w:r>
         <w:t xml:space="preserve">Hình 2. </w:t>
       </w:r>
-      <w:fldSimple w:instr=" SEQ Hình_2. \* ARABIC ">
-        <w:r>
-          <w:rPr>
-            <w:noProof/>
-          </w:rPr>
-          <w:t>5</w:t>
-        </w:r>
-      </w:fldSimple>
+      <w:r>
+        <w:fldChar w:fldCharType="begin"/>
+      </w:r>
+      <w:r>
+        <w:instrText xml:space="preserve"> SEQ Hình_2. \* ARABIC </w:instrText>
+      </w:r>
+      <w:r>
+        <w:fldChar w:fldCharType="separate"/>
+      </w:r>
+      <w:r>
+        <w:rPr>
+          <w:noProof/>
+        </w:rPr>
+        <w:t>5</w:t>
+      </w:r>
+      <w:r>
+        <w:rPr>
+          <w:noProof/>
+        </w:rPr>
+        <w:fldChar w:fldCharType="end"/>
+      </w:r>
       <w:r>
         <w:t>: Ví dụ về css</w:t>
       </w:r>
@@ -17017,14 +17065,27 @@
       <w:r>
         <w:t xml:space="preserve">Hình 2. </w:t>
       </w:r>
-      <w:fldSimple w:instr=" SEQ Hình_2. \* ARABIC ">
-        <w:r>
-          <w:rPr>
-            <w:noProof/>
-          </w:rPr>
-          <w:t>6</w:t>
-        </w:r>
-      </w:fldSimple>
+      <w:r>
+        <w:fldChar w:fldCharType="begin"/>
+      </w:r>
+      <w:r>
+        <w:instrText xml:space="preserve"> SEQ Hình_2. \* ARABIC </w:instrText>
+      </w:r>
+      <w:r>
+        <w:fldChar w:fldCharType="separate"/>
+      </w:r>
+      <w:r>
+        <w:rPr>
+          <w:noProof/>
+        </w:rPr>
+        <w:t>6</w:t>
+      </w:r>
+      <w:r>
+        <w:rPr>
+          <w:noProof/>
+        </w:rPr>
+        <w:fldChar w:fldCharType="end"/>
+      </w:r>
       <w:r>
         <w:t>: Bố cục của css</w:t>
       </w:r>
@@ -17149,14 +17210,27 @@
       <w:r>
         <w:t xml:space="preserve">Hình 2. </w:t>
       </w:r>
-      <w:fldSimple w:instr=" SEQ Hình_2. \* ARABIC ">
-        <w:r>
-          <w:rPr>
-            <w:noProof/>
-          </w:rPr>
-          <w:t>7</w:t>
-        </w:r>
-      </w:fldSimple>
+      <w:r>
+        <w:fldChar w:fldCharType="begin"/>
+      </w:r>
+      <w:r>
+        <w:instrText xml:space="preserve"> SEQ Hình_2. \* ARABIC </w:instrText>
+      </w:r>
+      <w:r>
+        <w:fldChar w:fldCharType="separate"/>
+      </w:r>
+      <w:r>
+        <w:rPr>
+          <w:noProof/>
+        </w:rPr>
+        <w:t>7</w:t>
+      </w:r>
+      <w:r>
+        <w:rPr>
+          <w:noProof/>
+        </w:rPr>
+        <w:fldChar w:fldCharType="end"/>
+      </w:r>
       <w:r>
         <w:t>: Cấu trúc của css</w:t>
       </w:r>
@@ -17352,14 +17426,27 @@
       <w:r>
         <w:t xml:space="preserve">Hình 2. </w:t>
       </w:r>
-      <w:fldSimple w:instr=" SEQ Hình_2. \* ARABIC ">
-        <w:r>
-          <w:rPr>
-            <w:noProof/>
-          </w:rPr>
-          <w:t>8</w:t>
-        </w:r>
-      </w:fldSimple>
+      <w:r>
+        <w:fldChar w:fldCharType="begin"/>
+      </w:r>
+      <w:r>
+        <w:instrText xml:space="preserve"> SEQ Hình_2. \* ARABIC </w:instrText>
+      </w:r>
+      <w:r>
+        <w:fldChar w:fldCharType="separate"/>
+      </w:r>
+      <w:r>
+        <w:rPr>
+          <w:noProof/>
+        </w:rPr>
+        <w:t>8</w:t>
+      </w:r>
+      <w:r>
+        <w:rPr>
+          <w:noProof/>
+        </w:rPr>
+        <w:fldChar w:fldCharType="end"/>
+      </w:r>
       <w:r>
         <w:t>: Sơ lược về bộ chọn</w:t>
       </w:r>
@@ -17422,41 +17509,27 @@
         <w:rPr>
           <w:lang w:eastAsia="x-none"/>
         </w:rPr>
-        <w:t xml:space="preserve">Giá trị thuộc tính: Ở bên phải của thuộc tính sau dấu hai </w:t>
-      </w:r>
-      <w:proofErr w:type="gramStart"/>
-      <w:r>
+        <w:t>Giá trị thuộc tính: Ở bên phải của thuộc tính sau dấu hai chấm(:), chúng ta sẽ sở hữu giá trị thuộc tính mà việc lựa chọn trong số đó phụ thuộc vào số lần xuất hiện của thuộc tính.</w:t>
+      </w:r>
+    </w:p>
+    <w:p>
+      <w:pPr>
+        <w:pStyle w:val="Nidung"/>
+        <w:spacing w:after="120"/>
         <w:rPr>
           <w:lang w:eastAsia="x-none"/>
         </w:rPr>
-        <w:t>chấm(</w:t>
-      </w:r>
-      <w:proofErr w:type="gramEnd"/>
+      </w:pPr>
       <w:r>
         <w:rPr>
           <w:lang w:eastAsia="x-none"/>
         </w:rPr>
-        <w:t>:), chúng ta sẽ sở hữu giá trị thuộc tính mà việc lựa chọn trong số đó phụ thuộc vào số lần xuất hiện của thuộc tính.</w:t>
-      </w:r>
-    </w:p>
-    <w:p>
-      <w:pPr>
-        <w:pStyle w:val="Nidung"/>
-        <w:spacing w:after="120"/>
+        <w:t xml:space="preserve">+ </w:t>
+      </w:r>
+      <w:r>
         <w:rPr>
           <w:lang w:eastAsia="x-none"/>
         </w:rPr>
-      </w:pPr>
-      <w:r>
-        <w:rPr>
-          <w:lang w:eastAsia="x-none"/>
-        </w:rPr>
-        <w:t xml:space="preserve">+ </w:t>
-      </w:r>
-      <w:r>
-        <w:rPr>
-          <w:lang w:eastAsia="x-none"/>
-        </w:rPr>
         <w:t>Một số thuộc tính thường dùng trong CSS</w:t>
       </w:r>
     </w:p>
@@ -17468,14 +17541,27 @@
       <w:r>
         <w:t xml:space="preserve">Bảng 2. </w:t>
       </w:r>
-      <w:fldSimple w:instr=" SEQ Bảng_2. \* ARABIC ">
-        <w:r>
-          <w:rPr>
-            <w:noProof/>
-          </w:rPr>
-          <w:t>2</w:t>
-        </w:r>
-      </w:fldSimple>
+      <w:r>
+        <w:fldChar w:fldCharType="begin"/>
+      </w:r>
+      <w:r>
+        <w:instrText xml:space="preserve"> SEQ Bảng_2. \* ARABIC </w:instrText>
+      </w:r>
+      <w:r>
+        <w:fldChar w:fldCharType="separate"/>
+      </w:r>
+      <w:r>
+        <w:rPr>
+          <w:noProof/>
+        </w:rPr>
+        <w:t>2</w:t>
+      </w:r>
+      <w:r>
+        <w:rPr>
+          <w:noProof/>
+        </w:rPr>
+        <w:fldChar w:fldCharType="end"/>
+      </w:r>
       <w:r>
         <w:t>: Thuộc tính về văn bản và chữ</w:t>
       </w:r>
@@ -17747,19 +17833,11 @@
                 <w:lang w:eastAsia="x-none"/>
               </w:rPr>
             </w:pPr>
-            <w:proofErr w:type="gramStart"/>
             <w:r>
               <w:rPr>
                 <w:lang w:eastAsia="x-none"/>
               </w:rPr>
-              <w:t>font</w:t>
-            </w:r>
-            <w:proofErr w:type="gramEnd"/>
-            <w:r>
-              <w:rPr>
-                <w:lang w:eastAsia="x-none"/>
-              </w:rPr>
-              <w:t>-family</w:t>
+              <w:t>font-family</w:t>
             </w:r>
           </w:p>
         </w:tc>
@@ -18206,19 +18284,11 @@
                 <w:lang w:eastAsia="x-none"/>
               </w:rPr>
             </w:pPr>
-            <w:proofErr w:type="gramStart"/>
             <w:r>
               <w:rPr>
                 <w:lang w:eastAsia="x-none"/>
               </w:rPr>
-              <w:t>Căn lề chữ (trái, phải, giữa</w:t>
-            </w:r>
-            <w:proofErr w:type="gramEnd"/>
-            <w:r>
-              <w:rPr>
-                <w:lang w:eastAsia="x-none"/>
-              </w:rPr>
-              <w:t>, justify)</w:t>
+              <w:t>Căn lề chữ (trái, phải, giữa, justify)</w:t>
             </w:r>
           </w:p>
         </w:tc>
@@ -18252,21 +18322,7 @@
               <w:rPr>
                 <w:lang w:eastAsia="x-none"/>
               </w:rPr>
-              <w:t>text-</w:t>
-            </w:r>
-            <w:proofErr w:type="gramStart"/>
-            <w:r>
-              <w:rPr>
-                <w:lang w:eastAsia="x-none"/>
-              </w:rPr>
-              <w:t>align:</w:t>
-            </w:r>
-            <w:proofErr w:type="gramEnd"/>
-            <w:r>
-              <w:rPr>
-                <w:lang w:eastAsia="x-none"/>
-              </w:rPr>
-              <w:t xml:space="preserve"> center;</w:t>
+              <w:t>text-align: center;</w:t>
             </w:r>
           </w:p>
         </w:tc>
@@ -18696,14 +18752,27 @@
       <w:r>
         <w:t xml:space="preserve">Bảng 2. </w:t>
       </w:r>
-      <w:fldSimple w:instr=" SEQ Bảng_2. \* ARABIC ">
-        <w:r>
-          <w:rPr>
-            <w:noProof/>
-          </w:rPr>
-          <w:t>3</w:t>
-        </w:r>
-      </w:fldSimple>
+      <w:r>
+        <w:fldChar w:fldCharType="begin"/>
+      </w:r>
+      <w:r>
+        <w:instrText xml:space="preserve"> SEQ Bảng_2. \* ARABIC </w:instrText>
+      </w:r>
+      <w:r>
+        <w:fldChar w:fldCharType="separate"/>
+      </w:r>
+      <w:r>
+        <w:rPr>
+          <w:noProof/>
+        </w:rPr>
+        <w:t>3</w:t>
+      </w:r>
+      <w:r>
+        <w:rPr>
+          <w:noProof/>
+        </w:rPr>
+        <w:fldChar w:fldCharType="end"/>
+      </w:r>
       <w:r>
         <w:t>: Thuộc tính về màu sắc và nền</w:t>
       </w:r>
@@ -19477,14 +19546,27 @@
       <w:r>
         <w:t xml:space="preserve">Bảng 2. </w:t>
       </w:r>
-      <w:fldSimple w:instr=" SEQ Bảng_2. \* ARABIC ">
-        <w:r>
-          <w:rPr>
-            <w:noProof/>
-          </w:rPr>
-          <w:t>4</w:t>
-        </w:r>
-      </w:fldSimple>
+      <w:r>
+        <w:fldChar w:fldCharType="begin"/>
+      </w:r>
+      <w:r>
+        <w:instrText xml:space="preserve"> SEQ Bảng_2. \* ARABIC </w:instrText>
+      </w:r>
+      <w:r>
+        <w:fldChar w:fldCharType="separate"/>
+      </w:r>
+      <w:r>
+        <w:rPr>
+          <w:noProof/>
+        </w:rPr>
+        <w:t>4</w:t>
+      </w:r>
+      <w:r>
+        <w:rPr>
+          <w:noProof/>
+        </w:rPr>
+        <w:fldChar w:fldCharType="end"/>
+      </w:r>
       <w:r>
         <w:t>: Thuộc tính về kích thước và bố cục</w:t>
       </w:r>
@@ -19929,19 +20011,11 @@
                 <w:lang w:eastAsia="x-none"/>
               </w:rPr>
             </w:pPr>
-            <w:proofErr w:type="gramStart"/>
             <w:r>
               <w:rPr>
                 <w:lang w:eastAsia="x-none"/>
               </w:rPr>
-              <w:t>max-width</w:t>
-            </w:r>
-            <w:proofErr w:type="gramEnd"/>
-            <w:r>
-              <w:rPr>
-                <w:lang w:eastAsia="x-none"/>
-              </w:rPr>
-              <w:t>: 100%;</w:t>
+              <w:t>max-width: 100%;</w:t>
             </w:r>
           </w:p>
         </w:tc>
@@ -20579,14 +20653,27 @@
       <w:r>
         <w:t xml:space="preserve">Bảng 2. </w:t>
       </w:r>
-      <w:fldSimple w:instr=" SEQ Bảng_2. \* ARABIC ">
-        <w:r>
-          <w:rPr>
-            <w:noProof/>
-          </w:rPr>
-          <w:t>5</w:t>
-        </w:r>
-      </w:fldSimple>
+      <w:r>
+        <w:fldChar w:fldCharType="begin"/>
+      </w:r>
+      <w:r>
+        <w:instrText xml:space="preserve"> SEQ Bảng_2. \* ARABIC </w:instrText>
+      </w:r>
+      <w:r>
+        <w:fldChar w:fldCharType="separate"/>
+      </w:r>
+      <w:r>
+        <w:rPr>
+          <w:noProof/>
+        </w:rPr>
+        <w:t>5</w:t>
+      </w:r>
+      <w:r>
+        <w:rPr>
+          <w:noProof/>
+        </w:rPr>
+        <w:fldChar w:fldCharType="end"/>
+      </w:r>
       <w:r>
         <w:t>: Thuộc tính về hiển thị và vị trí</w:t>
       </w:r>
@@ -21574,14 +21661,27 @@
         <w:lastRenderedPageBreak/>
         <w:t xml:space="preserve">Bảng 2. </w:t>
       </w:r>
-      <w:fldSimple w:instr=" SEQ Bảng_2. \* ARABIC ">
-        <w:r>
-          <w:rPr>
-            <w:noProof/>
-          </w:rPr>
-          <w:t>6</w:t>
-        </w:r>
-      </w:fldSimple>
+      <w:r>
+        <w:fldChar w:fldCharType="begin"/>
+      </w:r>
+      <w:r>
+        <w:instrText xml:space="preserve"> SEQ Bảng_2. \* ARABIC </w:instrText>
+      </w:r>
+      <w:r>
+        <w:fldChar w:fldCharType="separate"/>
+      </w:r>
+      <w:r>
+        <w:rPr>
+          <w:noProof/>
+        </w:rPr>
+        <w:t>6</w:t>
+      </w:r>
+      <w:r>
+        <w:rPr>
+          <w:noProof/>
+        </w:rPr>
+        <w:fldChar w:fldCharType="end"/>
+      </w:r>
       <w:r>
         <w:t>: Thuộc tính về danh sách và bảng</w:t>
       </w:r>
@@ -22129,19 +22229,11 @@
                 <w:lang w:eastAsia="x-none"/>
               </w:rPr>
             </w:pPr>
-            <w:proofErr w:type="gramStart"/>
             <w:r>
               <w:rPr>
                 <w:lang w:eastAsia="x-none"/>
               </w:rPr>
-              <w:t>border-collapse</w:t>
-            </w:r>
-            <w:proofErr w:type="gramEnd"/>
-            <w:r>
-              <w:rPr>
-                <w:lang w:eastAsia="x-none"/>
-              </w:rPr>
-              <w:t>: collapse;</w:t>
+              <w:t>border-collapse: collapse;</w:t>
             </w:r>
           </w:p>
         </w:tc>
@@ -22363,14 +22455,27 @@
       <w:r>
         <w:t xml:space="preserve">Bảng 2. </w:t>
       </w:r>
-      <w:fldSimple w:instr=" SEQ Bảng_2. \* ARABIC ">
-        <w:r>
-          <w:rPr>
-            <w:noProof/>
-          </w:rPr>
-          <w:t>7</w:t>
-        </w:r>
-      </w:fldSimple>
+      <w:r>
+        <w:fldChar w:fldCharType="begin"/>
+      </w:r>
+      <w:r>
+        <w:instrText xml:space="preserve"> SEQ Bảng_2. \* ARABIC </w:instrText>
+      </w:r>
+      <w:r>
+        <w:fldChar w:fldCharType="separate"/>
+      </w:r>
+      <w:r>
+        <w:rPr>
+          <w:noProof/>
+        </w:rPr>
+        <w:t>7</w:t>
+      </w:r>
+      <w:r>
+        <w:rPr>
+          <w:noProof/>
+        </w:rPr>
+        <w:fldChar w:fldCharType="end"/>
+      </w:r>
       <w:r>
         <w:t>: CSS nâng cao (hiệu ứng &amp; animation)</w:t>
       </w:r>
@@ -23192,14 +23297,27 @@
       <w:r>
         <w:t xml:space="preserve">Hình 2. </w:t>
       </w:r>
-      <w:fldSimple w:instr=" SEQ Hình_2. \* ARABIC ">
-        <w:r>
-          <w:rPr>
-            <w:noProof/>
-          </w:rPr>
-          <w:t>9</w:t>
-        </w:r>
-      </w:fldSimple>
+      <w:r>
+        <w:fldChar w:fldCharType="begin"/>
+      </w:r>
+      <w:r>
+        <w:instrText xml:space="preserve"> SEQ Hình_2. \* ARABIC </w:instrText>
+      </w:r>
+      <w:r>
+        <w:fldChar w:fldCharType="separate"/>
+      </w:r>
+      <w:r>
+        <w:rPr>
+          <w:noProof/>
+        </w:rPr>
+        <w:t>9</w:t>
+      </w:r>
+      <w:r>
+        <w:rPr>
+          <w:noProof/>
+        </w:rPr>
+        <w:fldChar w:fldCharType="end"/>
+      </w:r>
       <w:r>
         <w:t>: CSS Inline</w:t>
       </w:r>
@@ -23402,14 +23520,27 @@
       <w:r>
         <w:t xml:space="preserve">Hình 2. </w:t>
       </w:r>
-      <w:fldSimple w:instr=" SEQ Hình_2. \* ARABIC ">
-        <w:r>
-          <w:rPr>
-            <w:noProof/>
-          </w:rPr>
-          <w:t>10</w:t>
-        </w:r>
-      </w:fldSimple>
+      <w:r>
+        <w:fldChar w:fldCharType="begin"/>
+      </w:r>
+      <w:r>
+        <w:instrText xml:space="preserve"> SEQ Hình_2. \* ARABIC </w:instrText>
+      </w:r>
+      <w:r>
+        <w:fldChar w:fldCharType="separate"/>
+      </w:r>
+      <w:r>
+        <w:rPr>
+          <w:noProof/>
+        </w:rPr>
+        <w:t>10</w:t>
+      </w:r>
+      <w:r>
+        <w:rPr>
+          <w:noProof/>
+        </w:rPr>
+        <w:fldChar w:fldCharType="end"/>
+      </w:r>
       <w:r>
         <w:t>: CSS Internal</w:t>
       </w:r>
@@ -23556,14 +23687,27 @@
       <w:r>
         <w:t xml:space="preserve">Hình 2. </w:t>
       </w:r>
-      <w:fldSimple w:instr=" SEQ Hình_2. \* ARABIC ">
-        <w:r>
-          <w:rPr>
-            <w:noProof/>
-          </w:rPr>
-          <w:t>11</w:t>
-        </w:r>
-      </w:fldSimple>
+      <w:r>
+        <w:fldChar w:fldCharType="begin"/>
+      </w:r>
+      <w:r>
+        <w:instrText xml:space="preserve"> SEQ Hình_2. \* ARABIC </w:instrText>
+      </w:r>
+      <w:r>
+        <w:fldChar w:fldCharType="separate"/>
+      </w:r>
+      <w:r>
+        <w:rPr>
+          <w:noProof/>
+        </w:rPr>
+        <w:t>11</w:t>
+      </w:r>
+      <w:r>
+        <w:rPr>
+          <w:noProof/>
+        </w:rPr>
+        <w:fldChar w:fldCharType="end"/>
+      </w:r>
       <w:r>
         <w:t>: CSS External</w:t>
       </w:r>
@@ -23816,14 +23960,27 @@
       <w:r>
         <w:t xml:space="preserve">Bảng 2. </w:t>
       </w:r>
-      <w:fldSimple w:instr=" SEQ Bảng_2. \* ARABIC ">
-        <w:r>
-          <w:rPr>
-            <w:noProof/>
-          </w:rPr>
-          <w:t>8</w:t>
-        </w:r>
-      </w:fldSimple>
+      <w:r>
+        <w:fldChar w:fldCharType="begin"/>
+      </w:r>
+      <w:r>
+        <w:instrText xml:space="preserve"> SEQ Bảng_2. \* ARABIC </w:instrText>
+      </w:r>
+      <w:r>
+        <w:fldChar w:fldCharType="separate"/>
+      </w:r>
+      <w:r>
+        <w:rPr>
+          <w:noProof/>
+        </w:rPr>
+        <w:t>8</w:t>
+      </w:r>
+      <w:r>
+        <w:rPr>
+          <w:noProof/>
+        </w:rPr>
+        <w:fldChar w:fldCharType="end"/>
+      </w:r>
       <w:r>
         <w:t xml:space="preserve">: </w:t>
       </w:r>
@@ -24429,14 +24586,27 @@
       <w:r>
         <w:t xml:space="preserve">Hình 2. </w:t>
       </w:r>
-      <w:fldSimple w:instr=" SEQ Hình_2. \* ARABIC ">
-        <w:r>
-          <w:rPr>
-            <w:noProof/>
-          </w:rPr>
-          <w:t>12</w:t>
-        </w:r>
-      </w:fldSimple>
+      <w:r>
+        <w:fldChar w:fldCharType="begin"/>
+      </w:r>
+      <w:r>
+        <w:instrText xml:space="preserve"> SEQ Hình_2. \* ARABIC </w:instrText>
+      </w:r>
+      <w:r>
+        <w:fldChar w:fldCharType="separate"/>
+      </w:r>
+      <w:r>
+        <w:rPr>
+          <w:noProof/>
+        </w:rPr>
+        <w:t>12</w:t>
+      </w:r>
+      <w:r>
+        <w:rPr>
+          <w:noProof/>
+        </w:rPr>
+        <w:fldChar w:fldCharType="end"/>
+      </w:r>
       <w:r>
         <w:t>: Ví dụ minh họa</w:t>
       </w:r>
@@ -24527,21 +24697,7 @@
           <w:lang w:eastAsia="x-none"/>
         </w:rPr>
         <w:lastRenderedPageBreak/>
-        <w:t xml:space="preserve">Trong lĩnh vực di động, các framework như React Native cho phép viết ứng dụng chạy trên cả Android và iOS bằng JavaScript. Trong khi đó, ở phía máy chủ, Node.js đã mở rộng khả năng của JavaScript, biến nó thành một ngôn ngữ </w:t>
-      </w:r>
-      <w:proofErr w:type="gramStart"/>
-      <w:r>
-        <w:rPr>
-          <w:lang w:eastAsia="x-none"/>
-        </w:rPr>
-        <w:t>full-stack</w:t>
-      </w:r>
-      <w:proofErr w:type="gramEnd"/>
-      <w:r>
-        <w:rPr>
-          <w:lang w:eastAsia="x-none"/>
-        </w:rPr>
-        <w:t>, có thể xử lý cả logic phía backend lẫn giao diện người dùng. Ngoài ra, JavaScript còn được dùng trong phát triển game 2D/3D trên nền tảng web, lập trình IoT, và thậm chí cả trí tuệ nhân tạo thông qua các thư viện hỗ trợ như TensorFlow.js.</w:t>
+        <w:t>Trong lĩnh vực di động, các framework như React Native cho phép viết ứng dụng chạy trên cả Android và iOS bằng JavaScript. Trong khi đó, ở phía máy chủ, Node.js đã mở rộng khả năng của JavaScript, biến nó thành một ngôn ngữ full-stack, có thể xử lý cả logic phía backend lẫn giao diện người dùng. Ngoài ra, JavaScript còn được dùng trong phát triển game 2D/3D trên nền tảng web, lập trình IoT, và thậm chí cả trí tuệ nhân tạo thông qua các thư viện hỗ trợ như TensorFlow.js.</w:t>
       </w:r>
     </w:p>
     <w:p>
@@ -24749,14 +24905,27 @@
       <w:r>
         <w:t xml:space="preserve">Hình 2. </w:t>
       </w:r>
-      <w:fldSimple w:instr=" SEQ Hình_2. \* ARABIC ">
-        <w:r>
-          <w:rPr>
-            <w:noProof/>
-          </w:rPr>
-          <w:t>13</w:t>
-        </w:r>
-      </w:fldSimple>
+      <w:r>
+        <w:fldChar w:fldCharType="begin"/>
+      </w:r>
+      <w:r>
+        <w:instrText xml:space="preserve"> SEQ Hình_2. \* ARABIC </w:instrText>
+      </w:r>
+      <w:r>
+        <w:fldChar w:fldCharType="separate"/>
+      </w:r>
+      <w:r>
+        <w:rPr>
+          <w:noProof/>
+        </w:rPr>
+        <w:t>13</w:t>
+      </w:r>
+      <w:r>
+        <w:rPr>
+          <w:noProof/>
+        </w:rPr>
+        <w:fldChar w:fldCharType="end"/>
+      </w:r>
       <w:r>
         <w:t>: Sự kết hợp của HTML - CSS - JS</w:t>
       </w:r>
@@ -26192,15 +26361,15 @@
           <w:numId w:val="12"/>
         </w:numPr>
       </w:pPr>
-      <w:bookmarkStart w:id="63" w:name="_Toc388692079"/>
-      <w:bookmarkStart w:id="64" w:name="_Toc388692083"/>
-      <w:bookmarkStart w:id="65" w:name="_Toc216733907"/>
-      <w:bookmarkEnd w:id="32"/>
+      <w:bookmarkStart w:id="63" w:name="_Toc216733907"/>
+      <w:bookmarkStart w:id="64" w:name="_Toc388692079"/>
+      <w:bookmarkStart w:id="65" w:name="_Toc388692083"/>
+      <w:bookmarkEnd w:id="33"/>
       <w:r>
         <w:lastRenderedPageBreak/>
         <w:t>PHÂN TÍCH VÀ THIẾT KẾ HỆ THỐNG</w:t>
       </w:r>
-      <w:bookmarkEnd w:id="65"/>
+      <w:bookmarkEnd w:id="63"/>
     </w:p>
     <w:p>
       <w:pPr>
@@ -26688,14 +26857,27 @@
       <w:r>
         <w:t xml:space="preserve">Hình 3. </w:t>
       </w:r>
-      <w:fldSimple w:instr=" SEQ Hình_3. \* ARABIC ">
-        <w:r>
-          <w:rPr>
-            <w:noProof/>
-          </w:rPr>
-          <w:t>1</w:t>
-        </w:r>
-      </w:fldSimple>
+      <w:r>
+        <w:fldChar w:fldCharType="begin"/>
+      </w:r>
+      <w:r>
+        <w:instrText xml:space="preserve"> SEQ Hình_3. \* ARABIC </w:instrText>
+      </w:r>
+      <w:r>
+        <w:fldChar w:fldCharType="separate"/>
+      </w:r>
+      <w:r>
+        <w:rPr>
+          <w:noProof/>
+        </w:rPr>
+        <w:t>1</w:t>
+      </w:r>
+      <w:r>
+        <w:rPr>
+          <w:noProof/>
+        </w:rPr>
+        <w:fldChar w:fldCharType="end"/>
+      </w:r>
       <w:r>
         <w:t>: Usecase tổng quát hệ thống QLCF</w:t>
       </w:r>
@@ -28394,14 +28576,27 @@
       <w:r>
         <w:t xml:space="preserve">Hình 3. </w:t>
       </w:r>
-      <w:fldSimple w:instr=" SEQ Hình_3. \* ARABIC ">
-        <w:r>
-          <w:rPr>
-            <w:noProof/>
-          </w:rPr>
-          <w:t>2</w:t>
-        </w:r>
-      </w:fldSimple>
+      <w:r>
+        <w:fldChar w:fldCharType="begin"/>
+      </w:r>
+      <w:r>
+        <w:instrText xml:space="preserve"> SEQ Hình_3. \* ARABIC </w:instrText>
+      </w:r>
+      <w:r>
+        <w:fldChar w:fldCharType="separate"/>
+      </w:r>
+      <w:r>
+        <w:rPr>
+          <w:noProof/>
+        </w:rPr>
+        <w:t>2</w:t>
+      </w:r>
+      <w:r>
+        <w:rPr>
+          <w:noProof/>
+        </w:rPr>
+        <w:fldChar w:fldCharType="end"/>
+      </w:r>
       <w:r>
         <w:t>: Biểu đồ lớp thực thể</w:t>
       </w:r>
@@ -29205,13 +29400,8 @@
         </w:numPr>
         <w:ind w:left="450"/>
       </w:pPr>
-      <w:proofErr w:type="gramStart"/>
-      <w:r>
-        <w:t>BackupManager</w:t>
-      </w:r>
-      <w:proofErr w:type="gramEnd"/>
-      <w:r>
-        <w:t xml:space="preserve"> thao tác cấp CSDL.</w:t>
+      <w:r>
+        <w:t>BackupManager thao tác cấp CSDL.</w:t>
       </w:r>
     </w:p>
     <w:p>
@@ -29369,14 +29559,27 @@
       <w:r>
         <w:t xml:space="preserve">Hình 3. </w:t>
       </w:r>
-      <w:fldSimple w:instr=" SEQ Hình_3. \* ARABIC ">
-        <w:r>
-          <w:rPr>
-            <w:noProof/>
-          </w:rPr>
-          <w:t>3</w:t>
-        </w:r>
-      </w:fldSimple>
+      <w:r>
+        <w:fldChar w:fldCharType="begin"/>
+      </w:r>
+      <w:r>
+        <w:instrText xml:space="preserve"> SEQ Hình_3. \* ARABIC </w:instrText>
+      </w:r>
+      <w:r>
+        <w:fldChar w:fldCharType="separate"/>
+      </w:r>
+      <w:r>
+        <w:rPr>
+          <w:noProof/>
+        </w:rPr>
+        <w:t>3</w:t>
+      </w:r>
+      <w:r>
+        <w:rPr>
+          <w:noProof/>
+        </w:rPr>
+        <w:fldChar w:fldCharType="end"/>
+      </w:r>
       <w:r>
         <w:t>: Biểu đồ VOPC cho ca sử dụng Đăng nhập</w:t>
       </w:r>
@@ -29582,14 +29785,27 @@
       <w:r>
         <w:t xml:space="preserve">Hình 3. </w:t>
       </w:r>
-      <w:fldSimple w:instr=" SEQ Hình_3. \* ARABIC ">
-        <w:r>
-          <w:rPr>
-            <w:noProof/>
-          </w:rPr>
-          <w:t>4</w:t>
-        </w:r>
-      </w:fldSimple>
+      <w:r>
+        <w:fldChar w:fldCharType="begin"/>
+      </w:r>
+      <w:r>
+        <w:instrText xml:space="preserve"> SEQ Hình_3. \* ARABIC </w:instrText>
+      </w:r>
+      <w:r>
+        <w:fldChar w:fldCharType="separate"/>
+      </w:r>
+      <w:r>
+        <w:rPr>
+          <w:noProof/>
+        </w:rPr>
+        <w:t>4</w:t>
+      </w:r>
+      <w:r>
+        <w:rPr>
+          <w:noProof/>
+        </w:rPr>
+        <w:fldChar w:fldCharType="end"/>
+      </w:r>
       <w:r>
         <w:t>: Biểu đồ VOPC cho ca sử dụng Quản lý danh mục</w:t>
       </w:r>
@@ -29821,14 +30037,27 @@
       <w:r>
         <w:t xml:space="preserve">Hình 3. </w:t>
       </w:r>
-      <w:fldSimple w:instr=" SEQ Hình_3. \* ARABIC ">
-        <w:r>
-          <w:rPr>
-            <w:noProof/>
-          </w:rPr>
-          <w:t>5</w:t>
-        </w:r>
-      </w:fldSimple>
+      <w:r>
+        <w:fldChar w:fldCharType="begin"/>
+      </w:r>
+      <w:r>
+        <w:instrText xml:space="preserve"> SEQ Hình_3. \* ARABIC </w:instrText>
+      </w:r>
+      <w:r>
+        <w:fldChar w:fldCharType="separate"/>
+      </w:r>
+      <w:r>
+        <w:rPr>
+          <w:noProof/>
+        </w:rPr>
+        <w:t>5</w:t>
+      </w:r>
+      <w:r>
+        <w:rPr>
+          <w:noProof/>
+        </w:rPr>
+        <w:fldChar w:fldCharType="end"/>
+      </w:r>
       <w:r>
         <w:t>: Biểu đồ VOPC cho ca sử dụng Quản lý món</w:t>
       </w:r>
@@ -30050,14 +30279,27 @@
       <w:r>
         <w:t xml:space="preserve">Hình 3. </w:t>
       </w:r>
-      <w:fldSimple w:instr=" SEQ Hình_3. \* ARABIC ">
-        <w:r>
-          <w:rPr>
-            <w:noProof/>
-          </w:rPr>
-          <w:t>6</w:t>
-        </w:r>
-      </w:fldSimple>
+      <w:r>
+        <w:fldChar w:fldCharType="begin"/>
+      </w:r>
+      <w:r>
+        <w:instrText xml:space="preserve"> SEQ Hình_3. \* ARABIC </w:instrText>
+      </w:r>
+      <w:r>
+        <w:fldChar w:fldCharType="separate"/>
+      </w:r>
+      <w:r>
+        <w:rPr>
+          <w:noProof/>
+        </w:rPr>
+        <w:t>6</w:t>
+      </w:r>
+      <w:r>
+        <w:rPr>
+          <w:noProof/>
+        </w:rPr>
+        <w:fldChar w:fldCharType="end"/>
+      </w:r>
       <w:r>
         <w:t>: Biểu đồ VOPC cho ca sử dụng Quản lý bàn</w:t>
       </w:r>
@@ -30292,14 +30534,27 @@
       <w:r>
         <w:t xml:space="preserve">Hình 3. </w:t>
       </w:r>
-      <w:fldSimple w:instr=" SEQ Hình_3. \* ARABIC ">
-        <w:r>
-          <w:rPr>
-            <w:noProof/>
-          </w:rPr>
-          <w:t>7</w:t>
-        </w:r>
-      </w:fldSimple>
+      <w:r>
+        <w:fldChar w:fldCharType="begin"/>
+      </w:r>
+      <w:r>
+        <w:instrText xml:space="preserve"> SEQ Hình_3. \* ARABIC </w:instrText>
+      </w:r>
+      <w:r>
+        <w:fldChar w:fldCharType="separate"/>
+      </w:r>
+      <w:r>
+        <w:rPr>
+          <w:noProof/>
+        </w:rPr>
+        <w:t>7</w:t>
+      </w:r>
+      <w:r>
+        <w:rPr>
+          <w:noProof/>
+        </w:rPr>
+        <w:fldChar w:fldCharType="end"/>
+      </w:r>
       <w:r>
         <w:t>: Biểu đồ VOPC cho ca sử dụng Thống kê doanh thu</w:t>
       </w:r>
@@ -30519,14 +30774,27 @@
       <w:r>
         <w:t xml:space="preserve">Hình 3. </w:t>
       </w:r>
-      <w:fldSimple w:instr=" SEQ Hình_3. \* ARABIC ">
-        <w:r>
-          <w:rPr>
-            <w:noProof/>
-          </w:rPr>
-          <w:t>8</w:t>
-        </w:r>
-      </w:fldSimple>
+      <w:r>
+        <w:fldChar w:fldCharType="begin"/>
+      </w:r>
+      <w:r>
+        <w:instrText xml:space="preserve"> SEQ Hình_3. \* ARABIC </w:instrText>
+      </w:r>
+      <w:r>
+        <w:fldChar w:fldCharType="separate"/>
+      </w:r>
+      <w:r>
+        <w:rPr>
+          <w:noProof/>
+        </w:rPr>
+        <w:t>8</w:t>
+      </w:r>
+      <w:r>
+        <w:rPr>
+          <w:noProof/>
+        </w:rPr>
+        <w:fldChar w:fldCharType="end"/>
+      </w:r>
       <w:r>
         <w:t>: Biểu đồ VOPC cho ca sử dụng Tạo hóa đơn bán</w:t>
       </w:r>
@@ -30763,14 +31031,27 @@
       <w:r>
         <w:t xml:space="preserve">Hình 3. </w:t>
       </w:r>
-      <w:fldSimple w:instr=" SEQ Hình_3. \* ARABIC ">
-        <w:r>
-          <w:rPr>
-            <w:noProof/>
-          </w:rPr>
-          <w:t>9</w:t>
-        </w:r>
-      </w:fldSimple>
+      <w:r>
+        <w:fldChar w:fldCharType="begin"/>
+      </w:r>
+      <w:r>
+        <w:instrText xml:space="preserve"> SEQ Hình_3. \* ARABIC </w:instrText>
+      </w:r>
+      <w:r>
+        <w:fldChar w:fldCharType="separate"/>
+      </w:r>
+      <w:r>
+        <w:rPr>
+          <w:noProof/>
+        </w:rPr>
+        <w:t>9</w:t>
+      </w:r>
+      <w:r>
+        <w:rPr>
+          <w:noProof/>
+        </w:rPr>
+        <w:fldChar w:fldCharType="end"/>
+      </w:r>
       <w:r>
         <w:t>: Biểu đồ VOPC cho ca sử dụng Truy xuất hóa đơn</w:t>
       </w:r>
@@ -30996,14 +31277,27 @@
         <w:lastRenderedPageBreak/>
         <w:t xml:space="preserve">Hình 3. </w:t>
       </w:r>
-      <w:fldSimple w:instr=" SEQ Hình_3. \* ARABIC ">
-        <w:r>
-          <w:rPr>
-            <w:noProof/>
-          </w:rPr>
-          <w:t>10</w:t>
-        </w:r>
-      </w:fldSimple>
+      <w:r>
+        <w:fldChar w:fldCharType="begin"/>
+      </w:r>
+      <w:r>
+        <w:instrText xml:space="preserve"> SEQ Hình_3. \* ARABIC </w:instrText>
+      </w:r>
+      <w:r>
+        <w:fldChar w:fldCharType="separate"/>
+      </w:r>
+      <w:r>
+        <w:rPr>
+          <w:noProof/>
+        </w:rPr>
+        <w:t>10</w:t>
+      </w:r>
+      <w:r>
+        <w:rPr>
+          <w:noProof/>
+        </w:rPr>
+        <w:fldChar w:fldCharType="end"/>
+      </w:r>
       <w:r>
         <w:t>: Biểu đồ VOPC cho ca sử dụng Thay đổi mật khẩu</w:t>
       </w:r>
@@ -31250,14 +31544,27 @@
       <w:r>
         <w:t xml:space="preserve">Hình 3. </w:t>
       </w:r>
-      <w:fldSimple w:instr=" SEQ Hình_3. \* ARABIC ">
-        <w:r>
-          <w:rPr>
-            <w:noProof/>
-          </w:rPr>
-          <w:t>11</w:t>
-        </w:r>
-      </w:fldSimple>
+      <w:r>
+        <w:fldChar w:fldCharType="begin"/>
+      </w:r>
+      <w:r>
+        <w:instrText xml:space="preserve"> SEQ Hình_3. \* ARABIC </w:instrText>
+      </w:r>
+      <w:r>
+        <w:fldChar w:fldCharType="separate"/>
+      </w:r>
+      <w:r>
+        <w:rPr>
+          <w:noProof/>
+        </w:rPr>
+        <w:t>11</w:t>
+      </w:r>
+      <w:r>
+        <w:rPr>
+          <w:noProof/>
+        </w:rPr>
+        <w:fldChar w:fldCharType="end"/>
+      </w:r>
       <w:r>
         <w:t>: Biểu đồ VOPC cho ca sử dụng Sao lưu và phục hồi dữ liệu</w:t>
       </w:r>
@@ -32115,14 +32422,27 @@
       <w:r>
         <w:t xml:space="preserve">Hình 3. </w:t>
       </w:r>
-      <w:fldSimple w:instr=" SEQ Hình_3. \* ARABIC ">
-        <w:r>
-          <w:rPr>
-            <w:noProof/>
-          </w:rPr>
-          <w:t>12</w:t>
-        </w:r>
-      </w:fldSimple>
+      <w:r>
+        <w:fldChar w:fldCharType="begin"/>
+      </w:r>
+      <w:r>
+        <w:instrText xml:space="preserve"> SEQ Hình_3. \* ARABIC </w:instrText>
+      </w:r>
+      <w:r>
+        <w:fldChar w:fldCharType="separate"/>
+      </w:r>
+      <w:r>
+        <w:rPr>
+          <w:noProof/>
+        </w:rPr>
+        <w:t>12</w:t>
+      </w:r>
+      <w:r>
+        <w:rPr>
+          <w:noProof/>
+        </w:rPr>
+        <w:fldChar w:fldCharType="end"/>
+      </w:r>
       <w:r>
         <w:t>: Giao diện trang Đăng nhập</w:t>
       </w:r>
@@ -32189,14 +32509,27 @@
       <w:r>
         <w:t xml:space="preserve">Hình 3. </w:t>
       </w:r>
-      <w:fldSimple w:instr=" SEQ Hình_3. \* ARABIC ">
-        <w:r>
-          <w:rPr>
-            <w:noProof/>
-          </w:rPr>
-          <w:t>13</w:t>
-        </w:r>
-      </w:fldSimple>
+      <w:r>
+        <w:fldChar w:fldCharType="begin"/>
+      </w:r>
+      <w:r>
+        <w:instrText xml:space="preserve"> SEQ Hình_3. \* ARABIC </w:instrText>
+      </w:r>
+      <w:r>
+        <w:fldChar w:fldCharType="separate"/>
+      </w:r>
+      <w:r>
+        <w:rPr>
+          <w:noProof/>
+        </w:rPr>
+        <w:t>13</w:t>
+      </w:r>
+      <w:r>
+        <w:rPr>
+          <w:noProof/>
+        </w:rPr>
+        <w:fldChar w:fldCharType="end"/>
+      </w:r>
       <w:r>
         <w:t>: Giao diện trang Danh sách bàn</w:t>
       </w:r>
@@ -32264,14 +32597,27 @@
       <w:r>
         <w:t xml:space="preserve">Hình 3. </w:t>
       </w:r>
-      <w:fldSimple w:instr=" SEQ Hình_3. \* ARABIC ">
-        <w:r>
-          <w:rPr>
-            <w:noProof/>
-          </w:rPr>
-          <w:t>14</w:t>
-        </w:r>
-      </w:fldSimple>
+      <w:r>
+        <w:fldChar w:fldCharType="begin"/>
+      </w:r>
+      <w:r>
+        <w:instrText xml:space="preserve"> SEQ Hình_3. \* ARABIC </w:instrText>
+      </w:r>
+      <w:r>
+        <w:fldChar w:fldCharType="separate"/>
+      </w:r>
+      <w:r>
+        <w:rPr>
+          <w:noProof/>
+        </w:rPr>
+        <w:t>14</w:t>
+      </w:r>
+      <w:r>
+        <w:rPr>
+          <w:noProof/>
+        </w:rPr>
+        <w:fldChar w:fldCharType="end"/>
+      </w:r>
       <w:r>
         <w:t>: Giao diện trang Quản lý danh mục</w:t>
       </w:r>
@@ -32338,14 +32684,27 @@
       <w:r>
         <w:t xml:space="preserve">Hình 3. </w:t>
       </w:r>
-      <w:fldSimple w:instr=" SEQ Hình_3. \* ARABIC ">
-        <w:r>
-          <w:rPr>
-            <w:noProof/>
-          </w:rPr>
-          <w:t>15</w:t>
-        </w:r>
-      </w:fldSimple>
+      <w:r>
+        <w:fldChar w:fldCharType="begin"/>
+      </w:r>
+      <w:r>
+        <w:instrText xml:space="preserve"> SEQ Hình_3. \* ARABIC </w:instrText>
+      </w:r>
+      <w:r>
+        <w:fldChar w:fldCharType="separate"/>
+      </w:r>
+      <w:r>
+        <w:rPr>
+          <w:noProof/>
+        </w:rPr>
+        <w:t>15</w:t>
+      </w:r>
+      <w:r>
+        <w:rPr>
+          <w:noProof/>
+        </w:rPr>
+        <w:fldChar w:fldCharType="end"/>
+      </w:r>
       <w:r>
         <w:t>: Giao diện trang Quản lý món</w:t>
       </w:r>
@@ -32413,14 +32772,27 @@
       <w:r>
         <w:t xml:space="preserve">Hình 3. </w:t>
       </w:r>
-      <w:fldSimple w:instr=" SEQ Hình_3. \* ARABIC ">
-        <w:r>
-          <w:rPr>
-            <w:noProof/>
-          </w:rPr>
-          <w:t>16</w:t>
-        </w:r>
-      </w:fldSimple>
+      <w:r>
+        <w:fldChar w:fldCharType="begin"/>
+      </w:r>
+      <w:r>
+        <w:instrText xml:space="preserve"> SEQ Hình_3. \* ARABIC </w:instrText>
+      </w:r>
+      <w:r>
+        <w:fldChar w:fldCharType="separate"/>
+      </w:r>
+      <w:r>
+        <w:rPr>
+          <w:noProof/>
+        </w:rPr>
+        <w:t>16</w:t>
+      </w:r>
+      <w:r>
+        <w:rPr>
+          <w:noProof/>
+        </w:rPr>
+        <w:fldChar w:fldCharType="end"/>
+      </w:r>
       <w:r>
         <w:t>: Giao diện trang Thống kê doanh thu</w:t>
       </w:r>
@@ -32487,14 +32859,27 @@
       <w:r>
         <w:t xml:space="preserve">Hình 3. </w:t>
       </w:r>
-      <w:fldSimple w:instr=" SEQ Hình_3. \* ARABIC ">
-        <w:r>
-          <w:rPr>
-            <w:noProof/>
-          </w:rPr>
-          <w:t>17</w:t>
-        </w:r>
-      </w:fldSimple>
+      <w:r>
+        <w:fldChar w:fldCharType="begin"/>
+      </w:r>
+      <w:r>
+        <w:instrText xml:space="preserve"> SEQ Hình_3. \* ARABIC </w:instrText>
+      </w:r>
+      <w:r>
+        <w:fldChar w:fldCharType="separate"/>
+      </w:r>
+      <w:r>
+        <w:rPr>
+          <w:noProof/>
+        </w:rPr>
+        <w:t>17</w:t>
+      </w:r>
+      <w:r>
+        <w:rPr>
+          <w:noProof/>
+        </w:rPr>
+        <w:fldChar w:fldCharType="end"/>
+      </w:r>
       <w:r>
         <w:t>: Giao diện trang Quản lý bàn</w:t>
       </w:r>
@@ -32565,14 +32950,27 @@
       <w:r>
         <w:t xml:space="preserve">Hình 3. </w:t>
       </w:r>
-      <w:fldSimple w:instr=" SEQ Hình_3. \* ARABIC ">
-        <w:r>
-          <w:rPr>
-            <w:noProof/>
-          </w:rPr>
-          <w:t>18</w:t>
-        </w:r>
-      </w:fldSimple>
+      <w:r>
+        <w:fldChar w:fldCharType="begin"/>
+      </w:r>
+      <w:r>
+        <w:instrText xml:space="preserve"> SEQ Hình_3. \* ARABIC </w:instrText>
+      </w:r>
+      <w:r>
+        <w:fldChar w:fldCharType="separate"/>
+      </w:r>
+      <w:r>
+        <w:rPr>
+          <w:noProof/>
+        </w:rPr>
+        <w:t>18</w:t>
+      </w:r>
+      <w:r>
+        <w:rPr>
+          <w:noProof/>
+        </w:rPr>
+        <w:fldChar w:fldCharType="end"/>
+      </w:r>
       <w:r>
         <w:t>: Giao diện trang Thay đổi mật khẩu</w:t>
       </w:r>
@@ -32639,14 +33037,27 @@
       <w:r>
         <w:t xml:space="preserve">Hình 3. </w:t>
       </w:r>
-      <w:fldSimple w:instr=" SEQ Hình_3. \* ARABIC ">
-        <w:r>
-          <w:rPr>
-            <w:noProof/>
-          </w:rPr>
-          <w:t>19</w:t>
-        </w:r>
-      </w:fldSimple>
+      <w:r>
+        <w:fldChar w:fldCharType="begin"/>
+      </w:r>
+      <w:r>
+        <w:instrText xml:space="preserve"> SEQ Hình_3. \* ARABIC </w:instrText>
+      </w:r>
+      <w:r>
+        <w:fldChar w:fldCharType="separate"/>
+      </w:r>
+      <w:r>
+        <w:rPr>
+          <w:noProof/>
+        </w:rPr>
+        <w:t>19</w:t>
+      </w:r>
+      <w:r>
+        <w:rPr>
+          <w:noProof/>
+        </w:rPr>
+        <w:fldChar w:fldCharType="end"/>
+      </w:r>
       <w:r>
         <w:t>: Giao diện trang Truy xuất hóa đơn bán</w:t>
       </w:r>
@@ -32714,14 +33125,27 @@
       <w:r>
         <w:t xml:space="preserve">Hình 3. </w:t>
       </w:r>
-      <w:fldSimple w:instr=" SEQ Hình_3. \* ARABIC ">
-        <w:r>
-          <w:rPr>
-            <w:noProof/>
-          </w:rPr>
-          <w:t>20</w:t>
-        </w:r>
-      </w:fldSimple>
+      <w:r>
+        <w:fldChar w:fldCharType="begin"/>
+      </w:r>
+      <w:r>
+        <w:instrText xml:space="preserve"> SEQ Hình_3. \* ARABIC </w:instrText>
+      </w:r>
+      <w:r>
+        <w:fldChar w:fldCharType="separate"/>
+      </w:r>
+      <w:r>
+        <w:rPr>
+          <w:noProof/>
+        </w:rPr>
+        <w:t>20</w:t>
+      </w:r>
+      <w:r>
+        <w:rPr>
+          <w:noProof/>
+        </w:rPr>
+        <w:fldChar w:fldCharType="end"/>
+      </w:r>
       <w:r>
         <w:t>: Giao diện trang Sao lưu và khôi phục dữ liệu</w:t>
       </w:r>
@@ -33050,14 +33474,27 @@
       <w:r>
         <w:t xml:space="preserve">Hình 4. </w:t>
       </w:r>
-      <w:fldSimple w:instr=" SEQ Hình_4. \* ARABIC ">
-        <w:r>
-          <w:rPr>
-            <w:noProof/>
-          </w:rPr>
-          <w:t>1</w:t>
-        </w:r>
-      </w:fldSimple>
+      <w:r>
+        <w:fldChar w:fldCharType="begin"/>
+      </w:r>
+      <w:r>
+        <w:instrText xml:space="preserve"> SEQ Hình_4. \* ARABIC </w:instrText>
+      </w:r>
+      <w:r>
+        <w:fldChar w:fldCharType="separate"/>
+      </w:r>
+      <w:r>
+        <w:rPr>
+          <w:noProof/>
+        </w:rPr>
+        <w:t>1</w:t>
+      </w:r>
+      <w:r>
+        <w:rPr>
+          <w:noProof/>
+        </w:rPr>
+        <w:fldChar w:fldCharType="end"/>
+      </w:r>
       <w:r>
         <w:t>: Ví dụ mã nguồn minh họa (Trang danh sách bàn - html)</w:t>
       </w:r>
@@ -33569,14 +34006,27 @@
       <w:r>
         <w:t xml:space="preserve">Hình 4. </w:t>
       </w:r>
-      <w:fldSimple w:instr=" SEQ Hình_4. \* ARABIC ">
-        <w:r>
-          <w:rPr>
-            <w:noProof/>
-          </w:rPr>
-          <w:t>2</w:t>
-        </w:r>
-      </w:fldSimple>
+      <w:r>
+        <w:fldChar w:fldCharType="begin"/>
+      </w:r>
+      <w:r>
+        <w:instrText xml:space="preserve"> SEQ Hình_4. \* ARABIC </w:instrText>
+      </w:r>
+      <w:r>
+        <w:fldChar w:fldCharType="separate"/>
+      </w:r>
+      <w:r>
+        <w:rPr>
+          <w:noProof/>
+        </w:rPr>
+        <w:t>2</w:t>
+      </w:r>
+      <w:r>
+        <w:rPr>
+          <w:noProof/>
+        </w:rPr>
+        <w:fldChar w:fldCharType="end"/>
+      </w:r>
       <w:r>
         <w:t>: Ví dụ mã nguồn minh họa (Trang danh sách bàn – css)</w:t>
       </w:r>
@@ -33913,14 +34363,27 @@
       <w:r>
         <w:t xml:space="preserve">Hình 4. </w:t>
       </w:r>
-      <w:fldSimple w:instr=" SEQ Hình_4. \* ARABIC ">
-        <w:r>
-          <w:rPr>
-            <w:noProof/>
-          </w:rPr>
-          <w:t>3</w:t>
-        </w:r>
-      </w:fldSimple>
+      <w:r>
+        <w:fldChar w:fldCharType="begin"/>
+      </w:r>
+      <w:r>
+        <w:instrText xml:space="preserve"> SEQ Hình_4. \* ARABIC </w:instrText>
+      </w:r>
+      <w:r>
+        <w:fldChar w:fldCharType="separate"/>
+      </w:r>
+      <w:r>
+        <w:rPr>
+          <w:noProof/>
+        </w:rPr>
+        <w:t>3</w:t>
+      </w:r>
+      <w:r>
+        <w:rPr>
+          <w:noProof/>
+        </w:rPr>
+        <w:fldChar w:fldCharType="end"/>
+      </w:r>
       <w:r>
         <w:t>: Ví dụ mã nguồn minh họa (Responsive)</w:t>
       </w:r>
@@ -34134,14 +34597,27 @@
       <w:r>
         <w:t xml:space="preserve">Hình 4. </w:t>
       </w:r>
-      <w:fldSimple w:instr=" SEQ Hình_4. \* ARABIC ">
-        <w:r>
-          <w:rPr>
-            <w:noProof/>
-          </w:rPr>
-          <w:t>4</w:t>
-        </w:r>
-      </w:fldSimple>
+      <w:r>
+        <w:fldChar w:fldCharType="begin"/>
+      </w:r>
+      <w:r>
+        <w:instrText xml:space="preserve"> SEQ Hình_4. \* ARABIC </w:instrText>
+      </w:r>
+      <w:r>
+        <w:fldChar w:fldCharType="separate"/>
+      </w:r>
+      <w:r>
+        <w:rPr>
+          <w:noProof/>
+        </w:rPr>
+        <w:t>4</w:t>
+      </w:r>
+      <w:r>
+        <w:rPr>
+          <w:noProof/>
+        </w:rPr>
+        <w:fldChar w:fldCharType="end"/>
+      </w:r>
       <w:r>
         <w:t>: Ví dụ mã nguồn minh họa (Trang danh sách bàn – js)</w:t>
       </w:r>
@@ -34896,14 +35372,27 @@
       <w:r>
         <w:t xml:space="preserve">Hình 4. </w:t>
       </w:r>
-      <w:fldSimple w:instr=" SEQ Hình_4. \* ARABIC ">
-        <w:r>
-          <w:rPr>
-            <w:noProof/>
-          </w:rPr>
-          <w:t>5</w:t>
-        </w:r>
-      </w:fldSimple>
+      <w:r>
+        <w:fldChar w:fldCharType="begin"/>
+      </w:r>
+      <w:r>
+        <w:instrText xml:space="preserve"> SEQ Hình_4. \* ARABIC </w:instrText>
+      </w:r>
+      <w:r>
+        <w:fldChar w:fldCharType="separate"/>
+      </w:r>
+      <w:r>
+        <w:rPr>
+          <w:noProof/>
+        </w:rPr>
+        <w:t>5</w:t>
+      </w:r>
+      <w:r>
+        <w:rPr>
+          <w:noProof/>
+        </w:rPr>
+        <w:fldChar w:fldCharType="end"/>
+      </w:r>
       <w:r>
         <w:t>: Ví dụ mã nguồn minh họa (Trang đăng nhập – html)</w:t>
       </w:r>
@@ -35061,14 +35550,27 @@
       <w:r>
         <w:t xml:space="preserve">Hình 4. </w:t>
       </w:r>
-      <w:fldSimple w:instr=" SEQ Hình_4. \* ARABIC ">
-        <w:r>
-          <w:rPr>
-            <w:noProof/>
-          </w:rPr>
-          <w:t>6</w:t>
-        </w:r>
-      </w:fldSimple>
+      <w:r>
+        <w:fldChar w:fldCharType="begin"/>
+      </w:r>
+      <w:r>
+        <w:instrText xml:space="preserve"> SEQ Hình_4. \* ARABIC </w:instrText>
+      </w:r>
+      <w:r>
+        <w:fldChar w:fldCharType="separate"/>
+      </w:r>
+      <w:r>
+        <w:rPr>
+          <w:noProof/>
+        </w:rPr>
+        <w:t>6</w:t>
+      </w:r>
+      <w:r>
+        <w:rPr>
+          <w:noProof/>
+        </w:rPr>
+        <w:fldChar w:fldCharType="end"/>
+      </w:r>
       <w:r>
         <w:t>: Ví dụ mã nguồn minh họa (Trang đăng nhập – css)</w:t>
       </w:r>
@@ -35222,14 +35724,27 @@
       <w:r>
         <w:t xml:space="preserve">Hình 4. </w:t>
       </w:r>
-      <w:fldSimple w:instr=" SEQ Hình_4. \* ARABIC ">
-        <w:r>
-          <w:rPr>
-            <w:noProof/>
-          </w:rPr>
-          <w:t>7</w:t>
-        </w:r>
-      </w:fldSimple>
+      <w:r>
+        <w:fldChar w:fldCharType="begin"/>
+      </w:r>
+      <w:r>
+        <w:instrText xml:space="preserve"> SEQ Hình_4. \* ARABIC </w:instrText>
+      </w:r>
+      <w:r>
+        <w:fldChar w:fldCharType="separate"/>
+      </w:r>
+      <w:r>
+        <w:rPr>
+          <w:noProof/>
+        </w:rPr>
+        <w:t>7</w:t>
+      </w:r>
+      <w:r>
+        <w:rPr>
+          <w:noProof/>
+        </w:rPr>
+        <w:fldChar w:fldCharType="end"/>
+      </w:r>
       <w:r>
         <w:t>: Ví dụ mã nguồn minh họa (Trang đăng nhập -  js)</w:t>
       </w:r>
@@ -35453,14 +35968,27 @@
       <w:r>
         <w:t xml:space="preserve">Hình 4. </w:t>
       </w:r>
-      <w:fldSimple w:instr=" SEQ Hình_4. \* ARABIC ">
-        <w:r>
-          <w:rPr>
-            <w:noProof/>
-          </w:rPr>
-          <w:t>8</w:t>
-        </w:r>
-      </w:fldSimple>
+      <w:r>
+        <w:fldChar w:fldCharType="begin"/>
+      </w:r>
+      <w:r>
+        <w:instrText xml:space="preserve"> SEQ Hình_4. \* ARABIC </w:instrText>
+      </w:r>
+      <w:r>
+        <w:fldChar w:fldCharType="separate"/>
+      </w:r>
+      <w:r>
+        <w:rPr>
+          <w:noProof/>
+        </w:rPr>
+        <w:t>8</w:t>
+      </w:r>
+      <w:r>
+        <w:rPr>
+          <w:noProof/>
+        </w:rPr>
+        <w:fldChar w:fldCharType="end"/>
+      </w:r>
       <w:r>
         <w:t>: Ví dụ mã nguồn minh họa (Trang thống kê doanh thu - html)</w:t>
       </w:r>
@@ -35620,14 +36148,27 @@
       <w:r>
         <w:t xml:space="preserve">Hình 4. </w:t>
       </w:r>
-      <w:fldSimple w:instr=" SEQ Hình_4. \* ARABIC ">
-        <w:r>
-          <w:rPr>
-            <w:noProof/>
-          </w:rPr>
-          <w:t>9</w:t>
-        </w:r>
-      </w:fldSimple>
+      <w:r>
+        <w:fldChar w:fldCharType="begin"/>
+      </w:r>
+      <w:r>
+        <w:instrText xml:space="preserve"> SEQ Hình_4. \* ARABIC </w:instrText>
+      </w:r>
+      <w:r>
+        <w:fldChar w:fldCharType="separate"/>
+      </w:r>
+      <w:r>
+        <w:rPr>
+          <w:noProof/>
+        </w:rPr>
+        <w:t>9</w:t>
+      </w:r>
+      <w:r>
+        <w:rPr>
+          <w:noProof/>
+        </w:rPr>
+        <w:fldChar w:fldCharType="end"/>
+      </w:r>
       <w:r>
         <w:t>: Ví dụ mã nguồn minh họa (Trang thống kê doanh thu – css)</w:t>
       </w:r>
@@ -35781,14 +36322,27 @@
       <w:r>
         <w:t xml:space="preserve">Hình 4. </w:t>
       </w:r>
-      <w:fldSimple w:instr=" SEQ Hình_4. \* ARABIC ">
-        <w:r>
-          <w:rPr>
-            <w:noProof/>
-          </w:rPr>
-          <w:t>10</w:t>
-        </w:r>
-      </w:fldSimple>
+      <w:r>
+        <w:fldChar w:fldCharType="begin"/>
+      </w:r>
+      <w:r>
+        <w:instrText xml:space="preserve"> SEQ Hình_4. \* ARABIC </w:instrText>
+      </w:r>
+      <w:r>
+        <w:fldChar w:fldCharType="separate"/>
+      </w:r>
+      <w:r>
+        <w:rPr>
+          <w:noProof/>
+        </w:rPr>
+        <w:t>10</w:t>
+      </w:r>
+      <w:r>
+        <w:rPr>
+          <w:noProof/>
+        </w:rPr>
+        <w:fldChar w:fldCharType="end"/>
+      </w:r>
       <w:r>
         <w:t>: Ví dụ mã nguồn (Trang thống kê doanh thu – xử lý thống kê)</w:t>
       </w:r>
@@ -36141,14 +36695,27 @@
       <w:r>
         <w:t xml:space="preserve">Hình 4. </w:t>
       </w:r>
-      <w:fldSimple w:instr=" SEQ Hình_4. \* ARABIC ">
-        <w:r>
-          <w:rPr>
-            <w:noProof/>
-          </w:rPr>
-          <w:t>11</w:t>
-        </w:r>
-      </w:fldSimple>
+      <w:r>
+        <w:fldChar w:fldCharType="begin"/>
+      </w:r>
+      <w:r>
+        <w:instrText xml:space="preserve"> SEQ Hình_4. \* ARABIC </w:instrText>
+      </w:r>
+      <w:r>
+        <w:fldChar w:fldCharType="separate"/>
+      </w:r>
+      <w:r>
+        <w:rPr>
+          <w:noProof/>
+        </w:rPr>
+        <w:t>11</w:t>
+      </w:r>
+      <w:r>
+        <w:rPr>
+          <w:noProof/>
+        </w:rPr>
+        <w:fldChar w:fldCharType="end"/>
+      </w:r>
       <w:r>
         <w:t>: Ví dụ mã nguồn minh họa (Biểu đồ cột - js)</w:t>
       </w:r>
@@ -36235,14 +36802,27 @@
       <w:r>
         <w:t xml:space="preserve">Hình 4. </w:t>
       </w:r>
-      <w:fldSimple w:instr=" SEQ Hình_4. \* ARABIC ">
-        <w:r>
-          <w:rPr>
-            <w:noProof/>
-          </w:rPr>
-          <w:t>12</w:t>
-        </w:r>
-      </w:fldSimple>
+      <w:r>
+        <w:fldChar w:fldCharType="begin"/>
+      </w:r>
+      <w:r>
+        <w:instrText xml:space="preserve"> SEQ Hình_4. \* ARABIC </w:instrText>
+      </w:r>
+      <w:r>
+        <w:fldChar w:fldCharType="separate"/>
+      </w:r>
+      <w:r>
+        <w:rPr>
+          <w:noProof/>
+        </w:rPr>
+        <w:t>12</w:t>
+      </w:r>
+      <w:r>
+        <w:rPr>
+          <w:noProof/>
+        </w:rPr>
+        <w:fldChar w:fldCharType="end"/>
+      </w:r>
       <w:r>
         <w:t>: Ví dụ mã nguồn minh họa (Biểu đồ tròn - js)</w:t>
       </w:r>
@@ -36422,14 +37002,27 @@
       <w:r>
         <w:t xml:space="preserve">Hình 4. </w:t>
       </w:r>
-      <w:fldSimple w:instr=" SEQ Hình_4. \* ARABIC ">
-        <w:r>
-          <w:rPr>
-            <w:noProof/>
-          </w:rPr>
-          <w:t>13</w:t>
-        </w:r>
-      </w:fldSimple>
+      <w:r>
+        <w:fldChar w:fldCharType="begin"/>
+      </w:r>
+      <w:r>
+        <w:instrText xml:space="preserve"> SEQ Hình_4. \* ARABIC </w:instrText>
+      </w:r>
+      <w:r>
+        <w:fldChar w:fldCharType="separate"/>
+      </w:r>
+      <w:r>
+        <w:rPr>
+          <w:noProof/>
+        </w:rPr>
+        <w:t>13</w:t>
+      </w:r>
+      <w:r>
+        <w:rPr>
+          <w:noProof/>
+        </w:rPr>
+        <w:fldChar w:fldCharType="end"/>
+      </w:r>
       <w:r>
         <w:t>: Ví dụ mã nguồn minh họa (backend – models)</w:t>
       </w:r>
@@ -36593,14 +37186,27 @@
       <w:r>
         <w:t xml:space="preserve">Bảng 4. </w:t>
       </w:r>
-      <w:fldSimple w:instr=" SEQ Bảng_4. \* ARABIC ">
-        <w:r>
-          <w:rPr>
-            <w:noProof/>
-          </w:rPr>
-          <w:t>1</w:t>
-        </w:r>
-      </w:fldSimple>
+      <w:r>
+        <w:fldChar w:fldCharType="begin"/>
+      </w:r>
+      <w:r>
+        <w:instrText xml:space="preserve"> SEQ Bảng_4. \* ARABIC </w:instrText>
+      </w:r>
+      <w:r>
+        <w:fldChar w:fldCharType="separate"/>
+      </w:r>
+      <w:r>
+        <w:rPr>
+          <w:noProof/>
+        </w:rPr>
+        <w:t>1</w:t>
+      </w:r>
+      <w:r>
+        <w:rPr>
+          <w:noProof/>
+        </w:rPr>
+        <w:fldChar w:fldCharType="end"/>
+      </w:r>
       <w:r>
         <w:t>: Bảng test case chức năng Đăng Nhập</w:t>
       </w:r>
@@ -37115,14 +37721,27 @@
       <w:r>
         <w:t xml:space="preserve">Bảng 4. </w:t>
       </w:r>
-      <w:fldSimple w:instr=" SEQ Bảng_4. \* ARABIC ">
-        <w:r>
-          <w:rPr>
-            <w:noProof/>
-          </w:rPr>
-          <w:t>2</w:t>
-        </w:r>
-      </w:fldSimple>
+      <w:r>
+        <w:fldChar w:fldCharType="begin"/>
+      </w:r>
+      <w:r>
+        <w:instrText xml:space="preserve"> SEQ Bảng_4. \* ARABIC </w:instrText>
+      </w:r>
+      <w:r>
+        <w:fldChar w:fldCharType="separate"/>
+      </w:r>
+      <w:r>
+        <w:rPr>
+          <w:noProof/>
+        </w:rPr>
+        <w:t>2</w:t>
+      </w:r>
+      <w:r>
+        <w:rPr>
+          <w:noProof/>
+        </w:rPr>
+        <w:fldChar w:fldCharType="end"/>
+      </w:r>
       <w:r>
         <w:t>: Bảng test case chức năng Quản lý bàn</w:t>
       </w:r>
@@ -37628,14 +38247,27 @@
       <w:r>
         <w:t xml:space="preserve">Bảng 4. </w:t>
       </w:r>
-      <w:fldSimple w:instr=" SEQ Bảng_4. \* ARABIC ">
-        <w:r>
-          <w:rPr>
-            <w:noProof/>
-          </w:rPr>
-          <w:t>3</w:t>
-        </w:r>
-      </w:fldSimple>
+      <w:r>
+        <w:fldChar w:fldCharType="begin"/>
+      </w:r>
+      <w:r>
+        <w:instrText xml:space="preserve"> SEQ Bảng_4. \* ARABIC </w:instrText>
+      </w:r>
+      <w:r>
+        <w:fldChar w:fldCharType="separate"/>
+      </w:r>
+      <w:r>
+        <w:rPr>
+          <w:noProof/>
+        </w:rPr>
+        <w:t>3</w:t>
+      </w:r>
+      <w:r>
+        <w:rPr>
+          <w:noProof/>
+        </w:rPr>
+        <w:fldChar w:fldCharType="end"/>
+      </w:r>
       <w:r>
         <w:t>: Bảng test case chức năng Quản lý danh mục và món</w:t>
       </w:r>
@@ -38258,14 +38890,27 @@
       <w:r>
         <w:t xml:space="preserve">Bảng 4. </w:t>
       </w:r>
-      <w:fldSimple w:instr=" SEQ Bảng_4. \* ARABIC ">
-        <w:r>
-          <w:rPr>
-            <w:noProof/>
-          </w:rPr>
-          <w:t>4</w:t>
-        </w:r>
-      </w:fldSimple>
+      <w:r>
+        <w:fldChar w:fldCharType="begin"/>
+      </w:r>
+      <w:r>
+        <w:instrText xml:space="preserve"> SEQ Bảng_4. \* ARABIC </w:instrText>
+      </w:r>
+      <w:r>
+        <w:fldChar w:fldCharType="separate"/>
+      </w:r>
+      <w:r>
+        <w:rPr>
+          <w:noProof/>
+        </w:rPr>
+        <w:t>4</w:t>
+      </w:r>
+      <w:r>
+        <w:rPr>
+          <w:noProof/>
+        </w:rPr>
+        <w:fldChar w:fldCharType="end"/>
+      </w:r>
       <w:r>
         <w:t>: Bảng test case chức năng Tạo hóa đơn bán</w:t>
       </w:r>
@@ -38772,14 +39417,27 @@
       <w:r>
         <w:t xml:space="preserve">Bảng 4. </w:t>
       </w:r>
-      <w:fldSimple w:instr=" SEQ Bảng_4. \* ARABIC ">
-        <w:r>
-          <w:rPr>
-            <w:noProof/>
-          </w:rPr>
-          <w:t>5</w:t>
-        </w:r>
-      </w:fldSimple>
+      <w:r>
+        <w:fldChar w:fldCharType="begin"/>
+      </w:r>
+      <w:r>
+        <w:instrText xml:space="preserve"> SEQ Bảng_4. \* ARABIC </w:instrText>
+      </w:r>
+      <w:r>
+        <w:fldChar w:fldCharType="separate"/>
+      </w:r>
+      <w:r>
+        <w:rPr>
+          <w:noProof/>
+        </w:rPr>
+        <w:t>5</w:t>
+      </w:r>
+      <w:r>
+        <w:rPr>
+          <w:noProof/>
+        </w:rPr>
+        <w:fldChar w:fldCharType="end"/>
+      </w:r>
       <w:r>
         <w:t>: Bảng test case chức năng Truy xuất hóa đơn</w:t>
       </w:r>
@@ -39111,14 +39769,27 @@
       <w:r>
         <w:t xml:space="preserve">Bảng 4. </w:t>
       </w:r>
-      <w:fldSimple w:instr=" SEQ Bảng_4. \* ARABIC ">
-        <w:r>
-          <w:rPr>
-            <w:noProof/>
-          </w:rPr>
-          <w:t>6</w:t>
-        </w:r>
-      </w:fldSimple>
+      <w:r>
+        <w:fldChar w:fldCharType="begin"/>
+      </w:r>
+      <w:r>
+        <w:instrText xml:space="preserve"> SEQ Bảng_4. \* ARABIC </w:instrText>
+      </w:r>
+      <w:r>
+        <w:fldChar w:fldCharType="separate"/>
+      </w:r>
+      <w:r>
+        <w:rPr>
+          <w:noProof/>
+        </w:rPr>
+        <w:t>6</w:t>
+      </w:r>
+      <w:r>
+        <w:rPr>
+          <w:noProof/>
+        </w:rPr>
+        <w:fldChar w:fldCharType="end"/>
+      </w:r>
       <w:r>
         <w:t>: Bảng test case chức năng Quản lý doanh thu</w:t>
       </w:r>
@@ -39500,14 +40171,27 @@
       <w:r>
         <w:t xml:space="preserve">Bảng 4. </w:t>
       </w:r>
-      <w:fldSimple w:instr=" SEQ Bảng_4. \* ARABIC ">
-        <w:r>
-          <w:rPr>
-            <w:noProof/>
-          </w:rPr>
-          <w:t>7</w:t>
-        </w:r>
-      </w:fldSimple>
+      <w:r>
+        <w:fldChar w:fldCharType="begin"/>
+      </w:r>
+      <w:r>
+        <w:instrText xml:space="preserve"> SEQ Bảng_4. \* ARABIC </w:instrText>
+      </w:r>
+      <w:r>
+        <w:fldChar w:fldCharType="separate"/>
+      </w:r>
+      <w:r>
+        <w:rPr>
+          <w:noProof/>
+        </w:rPr>
+        <w:t>7</w:t>
+      </w:r>
+      <w:r>
+        <w:rPr>
+          <w:noProof/>
+        </w:rPr>
+        <w:fldChar w:fldCharType="end"/>
+      </w:r>
       <w:r>
         <w:t>: Bảng test case chức năng Thay đổi mật khẩu</w:t>
       </w:r>
@@ -39922,14 +40606,27 @@
       <w:r>
         <w:t xml:space="preserve">Bảng 4. </w:t>
       </w:r>
-      <w:fldSimple w:instr=" SEQ Bảng_4. \* ARABIC ">
-        <w:r>
-          <w:rPr>
-            <w:noProof/>
-          </w:rPr>
-          <w:t>8</w:t>
-        </w:r>
-      </w:fldSimple>
+      <w:r>
+        <w:fldChar w:fldCharType="begin"/>
+      </w:r>
+      <w:r>
+        <w:instrText xml:space="preserve"> SEQ Bảng_4. \* ARABIC </w:instrText>
+      </w:r>
+      <w:r>
+        <w:fldChar w:fldCharType="separate"/>
+      </w:r>
+      <w:r>
+        <w:rPr>
+          <w:noProof/>
+        </w:rPr>
+        <w:t>8</w:t>
+      </w:r>
+      <w:r>
+        <w:rPr>
+          <w:noProof/>
+        </w:rPr>
+        <w:fldChar w:fldCharType="end"/>
+      </w:r>
       <w:r>
         <w:t>: Bảng test case chức năng Sao lưu dữ liệu</w:t>
       </w:r>
@@ -40289,14 +40986,27 @@
         <w:lastRenderedPageBreak/>
         <w:t xml:space="preserve">Bảng 4. </w:t>
       </w:r>
-      <w:fldSimple w:instr=" SEQ Bảng_4. \* ARABIC ">
-        <w:r>
-          <w:rPr>
-            <w:noProof/>
-          </w:rPr>
-          <w:t>9</w:t>
-        </w:r>
-      </w:fldSimple>
+      <w:r>
+        <w:fldChar w:fldCharType="begin"/>
+      </w:r>
+      <w:r>
+        <w:instrText xml:space="preserve"> SEQ Bảng_4. \* ARABIC </w:instrText>
+      </w:r>
+      <w:r>
+        <w:fldChar w:fldCharType="separate"/>
+      </w:r>
+      <w:r>
+        <w:rPr>
+          <w:noProof/>
+        </w:rPr>
+        <w:t>9</w:t>
+      </w:r>
+      <w:r>
+        <w:rPr>
+          <w:noProof/>
+        </w:rPr>
+        <w:fldChar w:fldCharType="end"/>
+      </w:r>
       <w:r>
         <w:t>: Bảng test case chức năng khôi phục dữ liệu</w:t>
       </w:r>
@@ -40570,15 +41280,7 @@
           </w:tcPr>
           <w:p>
             <w:r>
-              <w:t xml:space="preserve">Từ </w:t>
-            </w:r>
-            <w:proofErr w:type="gramStart"/>
-            <w:r>
-              <w:t>chối</w:t>
-            </w:r>
-            <w:proofErr w:type="gramEnd"/>
-            <w:r>
-              <w:t xml:space="preserve"> truy cập</w:t>
+              <w:t>Từ chối truy cập</w:t>
             </w:r>
           </w:p>
         </w:tc>
@@ -41277,14 +41979,27 @@
       <w:r>
         <w:t xml:space="preserve">Hình 4. </w:t>
       </w:r>
-      <w:fldSimple w:instr=" SEQ Hình_4. \* ARABIC ">
-        <w:r>
-          <w:rPr>
-            <w:noProof/>
-          </w:rPr>
-          <w:t>14</w:t>
-        </w:r>
-      </w:fldSimple>
+      <w:r>
+        <w:fldChar w:fldCharType="begin"/>
+      </w:r>
+      <w:r>
+        <w:instrText xml:space="preserve"> SEQ Hình_4. \* ARABIC </w:instrText>
+      </w:r>
+      <w:r>
+        <w:fldChar w:fldCharType="separate"/>
+      </w:r>
+      <w:r>
+        <w:rPr>
+          <w:noProof/>
+        </w:rPr>
+        <w:t>14</w:t>
+      </w:r>
+      <w:r>
+        <w:rPr>
+          <w:noProof/>
+        </w:rPr>
+        <w:fldChar w:fldCharType="end"/>
+      </w:r>
       <w:r>
         <w:t>: Cấu trúc thư mục sau khi đóng gói</w:t>
       </w:r>
@@ -41564,14 +42279,27 @@
       <w:r>
         <w:t xml:space="preserve">Hình 4. </w:t>
       </w:r>
-      <w:fldSimple w:instr=" SEQ Hình_4. \* ARABIC ">
-        <w:r>
-          <w:rPr>
-            <w:noProof/>
-          </w:rPr>
-          <w:t>15</w:t>
-        </w:r>
-      </w:fldSimple>
+      <w:r>
+        <w:fldChar w:fldCharType="begin"/>
+      </w:r>
+      <w:r>
+        <w:instrText xml:space="preserve"> SEQ Hình_4. \* ARABIC </w:instrText>
+      </w:r>
+      <w:r>
+        <w:fldChar w:fldCharType="separate"/>
+      </w:r>
+      <w:r>
+        <w:rPr>
+          <w:noProof/>
+        </w:rPr>
+        <w:t>15</w:t>
+      </w:r>
+      <w:r>
+        <w:rPr>
+          <w:noProof/>
+        </w:rPr>
+        <w:fldChar w:fldCharType="end"/>
+      </w:r>
       <w:r>
         <w:t>: Cấu trúc file .zip</w:t>
       </w:r>
@@ -41684,14 +42412,27 @@
       <w:r>
         <w:t xml:space="preserve">Bảng 4. </w:t>
       </w:r>
-      <w:fldSimple w:instr=" SEQ Bảng_4. \* ARABIC ">
-        <w:r>
-          <w:rPr>
-            <w:noProof/>
-          </w:rPr>
-          <w:t>10</w:t>
-        </w:r>
-      </w:fldSimple>
+      <w:r>
+        <w:fldChar w:fldCharType="begin"/>
+      </w:r>
+      <w:r>
+        <w:instrText xml:space="preserve"> SEQ Bảng_4. \* ARABIC </w:instrText>
+      </w:r>
+      <w:r>
+        <w:fldChar w:fldCharType="separate"/>
+      </w:r>
+      <w:r>
+        <w:rPr>
+          <w:noProof/>
+        </w:rPr>
+        <w:t>10</w:t>
+      </w:r>
+      <w:r>
+        <w:rPr>
+          <w:noProof/>
+        </w:rPr>
+        <w:fldChar w:fldCharType="end"/>
+      </w:r>
       <w:r>
         <w:t>: Bảng điều kiện phần cứng</w:t>
       </w:r>
@@ -42013,14 +42754,27 @@
       <w:r>
         <w:t xml:space="preserve">Bảng 4. </w:t>
       </w:r>
-      <w:fldSimple w:instr=" SEQ Bảng_4. \* ARABIC ">
-        <w:r>
-          <w:rPr>
-            <w:noProof/>
-          </w:rPr>
-          <w:t>11</w:t>
-        </w:r>
-      </w:fldSimple>
+      <w:r>
+        <w:fldChar w:fldCharType="begin"/>
+      </w:r>
+      <w:r>
+        <w:instrText xml:space="preserve"> SEQ Bảng_4. \* ARABIC </w:instrText>
+      </w:r>
+      <w:r>
+        <w:fldChar w:fldCharType="separate"/>
+      </w:r>
+      <w:r>
+        <w:rPr>
+          <w:noProof/>
+        </w:rPr>
+        <w:t>11</w:t>
+      </w:r>
+      <w:r>
+        <w:rPr>
+          <w:noProof/>
+        </w:rPr>
+        <w:fldChar w:fldCharType="end"/>
+      </w:r>
       <w:r>
         <w:t>: Bảng phần mềm và công cụ phát triển</w:t>
       </w:r>
@@ -42524,7 +43278,7 @@
       <w:bookmarkStart w:id="131" w:name="_Toc49984195"/>
       <w:bookmarkStart w:id="132" w:name="_Toc216733366"/>
       <w:bookmarkStart w:id="133" w:name="_Toc216733925"/>
-      <w:bookmarkEnd w:id="63"/>
+      <w:bookmarkEnd w:id="64"/>
       <w:r>
         <w:lastRenderedPageBreak/>
         <w:t>KẾT LUẬ</w:t>
@@ -42760,7 +43514,7 @@
         <w:lastRenderedPageBreak/>
         <w:t>TÀI LIỆU THAM KHẢO</w:t>
       </w:r>
-      <w:bookmarkEnd w:id="64"/>
+      <w:bookmarkEnd w:id="65"/>
       <w:bookmarkEnd w:id="134"/>
       <w:r>
         <w:rPr>
@@ -43083,13 +43837,7 @@
       <w:rPr>
         <w:noProof/>
       </w:rPr>
-      <w:t>2</w:t>
-    </w:r>
-    <w:r>
-      <w:rPr>
-        <w:noProof/>
-      </w:rPr>
-      <w:t>1</w:t>
+      <w:t>21</w:t>
     </w:r>
     <w:r>
       <w:rPr>

</xml_diff>